<commit_message>
shorten list of remotes to simply example
</commit_message>
<xml_diff>
--- a/README.docx
+++ b/README.docx
@@ -41,6 +41,32 @@
       <w:r>
         <w:t xml:space="preserve">JH</w:t>
       </w:r>
+      <w:r>
+        <w:t xml:space="preserve"> </w:t>
+      </w:r>
+      <w:r>
+        <w:t xml:space="preserve">https://orcid.org/0000-0003-3138-4118</w:t>
+      </w:r>
+    </w:p>
+    <w:p>
+      <w:pPr>
+        <w:pStyle w:val="Author"/>
+      </w:pPr>
+      <w:r>
+        <w:t xml:space="preserve">Seltmann,</w:t>
+      </w:r>
+      <w:r>
+        <w:t xml:space="preserve"> </w:t>
+      </w:r>
+      <w:r>
+        <w:t xml:space="preserve">KC</w:t>
+      </w:r>
+      <w:r>
+        <w:t xml:space="preserve"> </w:t>
+      </w:r>
+      <w:r>
+        <w:t xml:space="preserve">https://orcid.org/0000-0001-5354-6048</w:t>
+      </w:r>
     </w:p>
     <w:p>
       <w:pPr>
@@ -339,7 +365,7 @@
         <w:t xml:space="preserve"> </w:t>
       </w:r>
       <w:r>
-        <w:t xml:space="preserve">an</w:t>
+        <w:t xml:space="preserve">the</w:t>
       </w:r>
       <w:r>
         <w:t xml:space="preserve"> </w:t>
@@ -501,6 +527,30 @@
         <w:t xml:space="preserve"> </w:t>
       </w:r>
       <w:r>
+        <w:t xml:space="preserve">Draft-55,</w:t>
+      </w:r>
+      <w:r>
+        <w:t xml:space="preserve"> </w:t>
+      </w:r>
+      <w:r>
+        <w:t xml:space="preserve">17</w:t>
+      </w:r>
+      <w:r>
+        <w:t xml:space="preserve"> </w:t>
+      </w:r>
+      <w:r>
+        <w:t xml:space="preserve">November</w:t>
+      </w:r>
+      <w:r>
+        <w:t xml:space="preserve"> </w:t>
+      </w:r>
+      <w:r>
+        <w:t xml:space="preserve">2020.</w:t>
+      </w:r>
+      <w:r>
+        <w:t xml:space="preserve"> </w:t>
+      </w:r>
+      <w:r>
         <w:t xml:space="preserve">The</w:t>
       </w:r>
       <w:r>
@@ -603,7 +653,7 @@
         <w:t xml:space="preserve"> </w:t>
       </w:r>
       <w:r>
-        <w:t xml:space="preserve">checklist</w:t>
+        <w:t xml:space="preserve">Checklist</w:t>
       </w:r>
       <w:r>
         <w:t xml:space="preserve"> </w:t>
@@ -2150,7 +2200,7 @@
         <w:rPr>
           <w:rStyle w:val="NormalTok"/>
         </w:rPr>
-        <w:t xml:space="preserve"> https://linker.bio,https://github.com/Big-Bee-Network/discoverlife-bee-archive/raw/main/data/,https://softwareheritage.org</w:t>
+        <w:t xml:space="preserve"> https://linker.bio,https://softwareheritage.org</w:t>
       </w:r>
       <w:r>
         <w:rPr>

</xml_diff>